<commit_message>
Updated to include Jul resume - fixed PDF
</commit_message>
<xml_diff>
--- a/resume_mwanstall_jul15.docx
+++ b/resume_mwanstall_jul15.docx
@@ -29,6 +29,7 @@
         </w:rPr>
         <w:t xml:space="preserve"> </w:t>
       </w:r>
+      <w:proofErr w:type="spellStart"/>
       <w:r>
         <w:rPr>
           <w:rFonts w:ascii="Arial"/>
@@ -38,6 +39,7 @@
         </w:rPr>
         <w:t>Wanstall</w:t>
       </w:r>
+      <w:proofErr w:type="spellEnd"/>
     </w:p>
     <w:p>
       <w:pPr>
@@ -48,12 +50,21 @@
         <w:spacing w:before="432" w:line="241" w:lineRule="exact"/>
         <w:ind w:left="119"/>
       </w:pPr>
+      <w:proofErr w:type="gramStart"/>
       <w:r>
         <w:rPr>
           <w:i/>
           <w:spacing w:val="-2"/>
         </w:rPr>
-        <w:t>e:</w:t>
+        <w:t>e</w:t>
+      </w:r>
+      <w:proofErr w:type="gramEnd"/>
+      <w:r>
+        <w:rPr>
+          <w:i/>
+          <w:spacing w:val="-2"/>
+        </w:rPr>
+        <w:t>:</w:t>
       </w:r>
       <w:r>
         <w:rPr>
@@ -140,12 +151,21 @@
         <w:spacing w:before="0" w:line="241" w:lineRule="exact"/>
         <w:ind w:left="119"/>
       </w:pPr>
+      <w:proofErr w:type="gramStart"/>
       <w:r>
         <w:rPr>
           <w:i/>
           <w:spacing w:val="-5"/>
         </w:rPr>
-        <w:t>w:</w:t>
+        <w:t>w</w:t>
+      </w:r>
+      <w:proofErr w:type="gramEnd"/>
+      <w:r>
+        <w:rPr>
+          <w:i/>
+          <w:spacing w:val="-5"/>
+        </w:rPr>
+        <w:t>:</w:t>
       </w:r>
       <w:r>
         <w:rPr>
@@ -190,8 +210,18 @@
             <w:spacing w:val="-1"/>
             <w:u w:val="single" w:color="323265"/>
           </w:rPr>
-          <w:t>@mwanstall</w:t>
+          <w:t>@</w:t>
         </w:r>
+        <w:proofErr w:type="spellStart"/>
+        <w:r>
+          <w:rPr>
+            <w:color w:val="323265"/>
+            <w:spacing w:val="-1"/>
+            <w:u w:val="single" w:color="323265"/>
+          </w:rPr>
+          <w:t>mwanstall</w:t>
+        </w:r>
+        <w:proofErr w:type="spellEnd"/>
       </w:hyperlink>
     </w:p>
     <w:p>
@@ -871,6 +901,7 @@
         </w:rPr>
         <w:t xml:space="preserve"> </w:t>
       </w:r>
+      <w:proofErr w:type="gramStart"/>
       <w:r>
         <w:rPr>
           <w:rFonts w:ascii="Arial" w:hAnsi="Arial"/>
@@ -888,6 +919,7 @@
         </w:rPr>
         <w:t>DATA­HEAVY</w:t>
       </w:r>
+      <w:proofErr w:type="gramEnd"/>
       <w:r>
         <w:rPr>
           <w:rFonts w:ascii="Arial" w:hAnsi="Arial"/>
@@ -1935,6 +1967,7 @@
         </w:rPr>
         <w:t xml:space="preserve"> </w:t>
       </w:r>
+      <w:proofErr w:type="spellStart"/>
       <w:r>
         <w:rPr>
           <w:color w:val="464646"/>
@@ -1942,6 +1975,7 @@
         </w:rPr>
         <w:t>maximise</w:t>
       </w:r>
+      <w:proofErr w:type="spellEnd"/>
       <w:r>
         <w:rPr>
           <w:color w:val="464646"/>
@@ -2679,6 +2713,7 @@
         </w:rPr>
         <w:t xml:space="preserve"> </w:t>
       </w:r>
+      <w:proofErr w:type="spellStart"/>
       <w:r>
         <w:rPr>
           <w:color w:val="464646"/>
@@ -2686,6 +2721,7 @@
         </w:rPr>
         <w:t>utilising</w:t>
       </w:r>
+      <w:proofErr w:type="spellEnd"/>
       <w:r>
         <w:rPr>
           <w:color w:val="464646"/>
@@ -2707,6 +2743,7 @@
         </w:rPr>
         <w:t xml:space="preserve"> </w:t>
       </w:r>
+      <w:proofErr w:type="spellStart"/>
       <w:r>
         <w:rPr>
           <w:color w:val="464646"/>
@@ -2714,6 +2751,7 @@
         </w:rPr>
         <w:t>cutting­edge</w:t>
       </w:r>
+      <w:proofErr w:type="spellEnd"/>
       <w:r>
         <w:rPr>
           <w:color w:val="464646"/>
@@ -2726,8 +2764,17 @@
           <w:color w:val="464646"/>
           <w:spacing w:val="-5"/>
         </w:rPr>
-        <w:t>(eg</w:t>
-      </w:r>
+        <w:t>(</w:t>
+      </w:r>
+      <w:proofErr w:type="spellStart"/>
+      <w:r>
+        <w:rPr>
+          <w:color w:val="464646"/>
+          <w:spacing w:val="-5"/>
+        </w:rPr>
+        <w:t>eg</w:t>
+      </w:r>
+      <w:proofErr w:type="spellEnd"/>
       <w:r>
         <w:rPr>
           <w:color w:val="464646"/>
@@ -2803,7 +2850,23 @@
           <w:color w:val="464646"/>
           <w:spacing w:val="-5"/>
         </w:rPr>
-        <w:t xml:space="preserve"> (eg </w:t>
+        <w:t xml:space="preserve"> (</w:t>
+      </w:r>
+      <w:proofErr w:type="spellStart"/>
+      <w:r>
+        <w:rPr>
+          <w:color w:val="464646"/>
+          <w:spacing w:val="-5"/>
+        </w:rPr>
+        <w:t>eg</w:t>
+      </w:r>
+      <w:proofErr w:type="spellEnd"/>
+      <w:r>
+        <w:rPr>
+          <w:color w:val="464646"/>
+          <w:spacing w:val="-5"/>
+        </w:rPr>
+        <w:t xml:space="preserve"> </w:t>
       </w:r>
       <w:r>
         <w:rPr>
@@ -3012,11 +3075,19 @@
         </w:rPr>
         <w:t xml:space="preserve"> </w:t>
       </w:r>
-      <w:r>
-        <w:rPr>
-          <w:color w:val="464646"/>
-        </w:rPr>
-        <w:t>Agri­Business)</w:t>
+      <w:proofErr w:type="spellStart"/>
+      <w:r>
+        <w:rPr>
+          <w:color w:val="464646"/>
+        </w:rPr>
+        <w:t>Agri­Business</w:t>
+      </w:r>
+      <w:proofErr w:type="spellEnd"/>
+      <w:r>
+        <w:rPr>
+          <w:color w:val="464646"/>
+        </w:rPr>
+        <w:t>)</w:t>
       </w:r>
       <w:r>
         <w:rPr>
@@ -3735,6 +3806,7 @@
         </w:rPr>
         <w:t xml:space="preserve"> </w:t>
       </w:r>
+      <w:proofErr w:type="spellStart"/>
       <w:r>
         <w:rPr>
           <w:color w:val="464646"/>
@@ -3742,6 +3814,7 @@
         </w:rPr>
         <w:t>enterprise­wide</w:t>
       </w:r>
+      <w:proofErr w:type="spellEnd"/>
       <w:r>
         <w:rPr>
           <w:color w:val="464646"/>
@@ -4210,6 +4283,7 @@
         </w:rPr>
         <w:t xml:space="preserve"> </w:t>
       </w:r>
+      <w:proofErr w:type="spellStart"/>
       <w:r>
         <w:rPr>
           <w:color w:val="464646"/>
@@ -4217,6 +4291,7 @@
         </w:rPr>
         <w:t>real­time</w:t>
       </w:r>
+      <w:proofErr w:type="spellEnd"/>
       <w:r>
         <w:rPr>
           <w:color w:val="464646"/>
@@ -4685,16 +4760,7 @@
           <w:color w:val="464646"/>
           <w:spacing w:val="-2"/>
         </w:rPr>
-        <w:t>Dat</w:t>
-      </w:r>
-      <w:bookmarkStart w:id="0" w:name="_GoBack"/>
-      <w:bookmarkEnd w:id="0"/>
-      <w:r>
-        <w:rPr>
-          <w:color w:val="464646"/>
-          <w:spacing w:val="-2"/>
-        </w:rPr>
-        <w:t>a</w:t>
+        <w:t>Data</w:t>
       </w:r>
       <w:r>
         <w:rPr>
@@ -5324,11 +5390,19 @@
         </w:rPr>
         <w:t xml:space="preserve"> </w:t>
       </w:r>
-      <w:r>
-        <w:rPr>
-          <w:color w:val="464646"/>
-        </w:rPr>
-        <w:t>MicroStrategy,</w:t>
+      <w:proofErr w:type="spellStart"/>
+      <w:r>
+        <w:rPr>
+          <w:color w:val="464646"/>
+        </w:rPr>
+        <w:t>MicroStrategy</w:t>
+      </w:r>
+      <w:proofErr w:type="spellEnd"/>
+      <w:r>
+        <w:rPr>
+          <w:color w:val="464646"/>
+        </w:rPr>
+        <w:t>,</w:t>
       </w:r>
       <w:r>
         <w:rPr>
@@ -5565,11 +5639,19 @@
         </w:rPr>
         <w:t xml:space="preserve"> </w:t>
       </w:r>
-      <w:r>
-        <w:rPr>
-          <w:color w:val="464646"/>
-        </w:rPr>
-        <w:t>Informatica,</w:t>
+      <w:proofErr w:type="spellStart"/>
+      <w:r>
+        <w:rPr>
+          <w:color w:val="464646"/>
+        </w:rPr>
+        <w:t>Informatica</w:t>
+      </w:r>
+      <w:proofErr w:type="spellEnd"/>
+      <w:r>
+        <w:rPr>
+          <w:color w:val="464646"/>
+        </w:rPr>
+        <w:t>,</w:t>
       </w:r>
       <w:r>
         <w:rPr>
@@ -5669,6 +5751,7 @@
         </w:rPr>
         <w:t xml:space="preserve"> </w:t>
       </w:r>
+      <w:proofErr w:type="spellStart"/>
       <w:r>
         <w:rPr>
           <w:color w:val="464646"/>
@@ -5676,6 +5759,7 @@
         </w:rPr>
         <w:t>WhereScape</w:t>
       </w:r>
+      <w:proofErr w:type="spellEnd"/>
       <w:r>
         <w:rPr>
           <w:color w:val="464646"/>
@@ -6111,11 +6195,19 @@
         </w:rPr>
         <w:t xml:space="preserve"> </w:t>
       </w:r>
-      <w:r>
-        <w:rPr>
-          <w:color w:val="464646"/>
-        </w:rPr>
-        <w:t xml:space="preserve">Visualisation, </w:t>
+      <w:proofErr w:type="spellStart"/>
+      <w:r>
+        <w:rPr>
+          <w:color w:val="464646"/>
+        </w:rPr>
+        <w:t>Visualisation</w:t>
+      </w:r>
+      <w:proofErr w:type="spellEnd"/>
+      <w:r>
+        <w:rPr>
+          <w:color w:val="464646"/>
+        </w:rPr>
+        <w:t xml:space="preserve">, </w:t>
       </w:r>
       <w:r>
         <w:rPr>
@@ -7457,6 +7549,7 @@
         </w:rPr>
         <w:t xml:space="preserve"> </w:t>
       </w:r>
+      <w:proofErr w:type="spellStart"/>
       <w:r>
         <w:rPr>
           <w:rFonts w:ascii="Arial"/>
@@ -7467,6 +7560,7 @@
         </w:rPr>
         <w:t>organisation</w:t>
       </w:r>
+      <w:proofErr w:type="spellEnd"/>
       <w:r>
         <w:rPr>
           <w:rFonts w:ascii="Arial"/>
@@ -12166,12 +12260,14 @@
         </w:rPr>
         <w:t xml:space="preserve"> </w:t>
       </w:r>
+      <w:proofErr w:type="spellStart"/>
       <w:r>
         <w:rPr>
           <w:color w:val="464646"/>
         </w:rPr>
         <w:t>siloed</w:t>
       </w:r>
+      <w:proofErr w:type="spellEnd"/>
       <w:r>
         <w:rPr>
           <w:color w:val="464646"/>
@@ -12802,6 +12898,7 @@
         </w:rPr>
         <w:t xml:space="preserve"> </w:t>
       </w:r>
+      <w:proofErr w:type="spellStart"/>
       <w:r>
         <w:rPr>
           <w:color w:val="464646"/>
@@ -12809,6 +12906,7 @@
         </w:rPr>
         <w:t>realisation</w:t>
       </w:r>
+      <w:proofErr w:type="spellEnd"/>
       <w:r>
         <w:rPr>
           <w:color w:val="464646"/>
@@ -13279,6 +13377,7 @@
         </w:rPr>
         <w:t xml:space="preserve"> </w:t>
       </w:r>
+      <w:proofErr w:type="spellStart"/>
       <w:r>
         <w:rPr>
           <w:color w:val="464646"/>
@@ -13286,6 +13385,7 @@
         </w:rPr>
         <w:t>business­wide</w:t>
       </w:r>
+      <w:proofErr w:type="spellEnd"/>
       <w:r>
         <w:rPr>
           <w:color w:val="464646"/>
@@ -13327,6 +13427,7 @@
         </w:rPr>
         <w:t xml:space="preserve"> </w:t>
       </w:r>
+      <w:proofErr w:type="spellStart"/>
       <w:r>
         <w:rPr>
           <w:color w:val="464646"/>
@@ -13334,6 +13435,7 @@
         </w:rPr>
         <w:t>near­real­time</w:t>
       </w:r>
+      <w:proofErr w:type="spellEnd"/>
       <w:r>
         <w:rPr>
           <w:color w:val="464646"/>
@@ -13599,8 +13701,10 @@
           <w:sz w:val="20"/>
           <w:szCs w:val="20"/>
         </w:rPr>
-        <w:t>PRESENT</w:t>
-      </w:r>
+        <w:t>JUL 2014</w:t>
+      </w:r>
+      <w:bookmarkStart w:id="0" w:name="_GoBack"/>
+      <w:bookmarkEnd w:id="0"/>
     </w:p>
     <w:p>
       <w:pPr>
@@ -14127,6 +14231,7 @@
         </w:rPr>
         <w:t xml:space="preserve"> </w:t>
       </w:r>
+      <w:proofErr w:type="gramStart"/>
       <w:r>
         <w:rPr>
           <w:rFonts w:ascii="Arial" w:hAnsi="Arial"/>
@@ -14137,6 +14242,7 @@
         </w:rPr>
         <w:t>QAs</w:t>
       </w:r>
+      <w:proofErr w:type="gramEnd"/>
       <w:r>
         <w:rPr>
           <w:rFonts w:ascii="Arial" w:hAnsi="Arial"/>
@@ -14822,6 +14928,7 @@
         </w:rPr>
         <w:t xml:space="preserve"> </w:t>
       </w:r>
+      <w:proofErr w:type="spellStart"/>
       <w:r>
         <w:rPr>
           <w:rFonts w:ascii="Arial" w:hAnsi="Arial"/>
@@ -14832,6 +14939,7 @@
         </w:rPr>
         <w:t>real­time</w:t>
       </w:r>
+      <w:proofErr w:type="spellEnd"/>
       <w:r>
         <w:rPr>
           <w:rFonts w:ascii="Arial" w:hAnsi="Arial"/>
@@ -17617,6 +17725,7 @@
         </w:rPr>
         <w:t xml:space="preserve"> </w:t>
       </w:r>
+      <w:proofErr w:type="spellStart"/>
       <w:r>
         <w:rPr>
           <w:color w:val="464646"/>
@@ -17636,6 +17745,7 @@
         </w:rPr>
         <w:t>Serve</w:t>
       </w:r>
+      <w:proofErr w:type="spellEnd"/>
       <w:r>
         <w:rPr>
           <w:color w:val="464646"/>
@@ -21074,6 +21184,7 @@
         </w:rPr>
         <w:t xml:space="preserve"> </w:t>
       </w:r>
+      <w:proofErr w:type="spellStart"/>
       <w:r>
         <w:rPr>
           <w:rFonts w:ascii="Arial" w:hAnsi="Arial"/>
@@ -21084,6 +21195,7 @@
         </w:rPr>
         <w:t>IT­lead</w:t>
       </w:r>
+      <w:proofErr w:type="spellEnd"/>
       <w:r>
         <w:rPr>
           <w:rFonts w:ascii="Arial" w:hAnsi="Arial"/>
@@ -21272,6 +21384,7 @@
         </w:rPr>
         <w:t xml:space="preserve"> </w:t>
       </w:r>
+      <w:proofErr w:type="gramStart"/>
       <w:r>
         <w:rPr>
           <w:rFonts w:ascii="Arial" w:hAnsi="Arial"/>
@@ -21282,6 +21395,7 @@
         </w:rPr>
         <w:t>Executive</w:t>
       </w:r>
+      <w:proofErr w:type="gramEnd"/>
       <w:r>
         <w:rPr>
           <w:rFonts w:ascii="Arial" w:hAnsi="Arial"/>
@@ -21292,6 +21406,7 @@
         </w:rPr>
         <w:t xml:space="preserve"> </w:t>
       </w:r>
+      <w:proofErr w:type="spellStart"/>
       <w:r>
         <w:rPr>
           <w:rFonts w:ascii="Arial" w:hAnsi="Arial"/>
@@ -21300,7 +21415,18 @@
           <w:spacing w:val="-2"/>
           <w:sz w:val="21"/>
         </w:rPr>
-        <w:t>buy­in.</w:t>
+        <w:t>buy­in</w:t>
+      </w:r>
+      <w:proofErr w:type="spellEnd"/>
+      <w:r>
+        <w:rPr>
+          <w:rFonts w:ascii="Arial" w:hAnsi="Arial"/>
+          <w:i/>
+          <w:color w:val="464646"/>
+          <w:spacing w:val="-2"/>
+          <w:sz w:val="21"/>
+        </w:rPr>
+        <w:t>.</w:t>
       </w:r>
     </w:p>
     <w:p>
@@ -27499,6 +27625,7 @@
           <w:szCs w:val="21"/>
         </w:rPr>
       </w:pPr>
+      <w:proofErr w:type="gramStart"/>
       <w:r>
         <w:rPr>
           <w:rFonts w:ascii="Arial" w:hAnsi="Arial"/>
@@ -27508,7 +27635,18 @@
           <w:sz w:val="21"/>
         </w:rPr>
         <w:lastRenderedPageBreak/>
-        <w:t xml:space="preserve">and </w:t>
+        <w:t>and</w:t>
+      </w:r>
+      <w:proofErr w:type="gramEnd"/>
+      <w:r>
+        <w:rPr>
+          <w:rFonts w:ascii="Arial" w:hAnsi="Arial"/>
+          <w:i/>
+          <w:color w:val="464646"/>
+          <w:spacing w:val="-3"/>
+          <w:sz w:val="21"/>
+        </w:rPr>
+        <w:t xml:space="preserve"> </w:t>
       </w:r>
       <w:r>
         <w:rPr>
@@ -30965,6 +31103,7 @@
         </w:rPr>
         <w:t xml:space="preserve"> </w:t>
       </w:r>
+      <w:proofErr w:type="spellStart"/>
       <w:r>
         <w:rPr>
           <w:color w:val="464646"/>
@@ -30972,6 +31111,7 @@
         </w:rPr>
         <w:t>real­time</w:t>
       </w:r>
+      <w:proofErr w:type="spellEnd"/>
       <w:r>
         <w:rPr>
           <w:color w:val="464646"/>
@@ -31623,6 +31763,7 @@
         </w:rPr>
         <w:t xml:space="preserve"> </w:t>
       </w:r>
+      <w:proofErr w:type="spellStart"/>
       <w:r>
         <w:rPr>
           <w:color w:val="464646"/>
@@ -31630,6 +31771,7 @@
         </w:rPr>
         <w:t>ground­up</w:t>
       </w:r>
+      <w:proofErr w:type="spellEnd"/>
       <w:r>
         <w:rPr>
           <w:color w:val="464646"/>
@@ -32968,6 +33110,7 @@
         <w:spacing w:before="45"/>
         <w:ind w:left="119"/>
       </w:pPr>
+      <w:proofErr w:type="gramStart"/>
       <w:r>
         <w:rPr>
           <w:color w:val="464646"/>
@@ -32975,6 +33118,7 @@
         <w:lastRenderedPageBreak/>
         <w:t>year</w:t>
       </w:r>
+      <w:proofErr w:type="gramEnd"/>
       <w:r>
         <w:rPr>
           <w:color w:val="464646"/>
@@ -34489,6 +34633,7 @@
         </w:rPr>
         <w:t xml:space="preserve"> </w:t>
       </w:r>
+      <w:proofErr w:type="spellStart"/>
       <w:r>
         <w:rPr>
           <w:color w:val="464646"/>
@@ -34496,6 +34641,7 @@
         </w:rPr>
         <w:t>SAFe</w:t>
       </w:r>
+      <w:proofErr w:type="spellEnd"/>
       <w:r>
         <w:rPr>
           <w:color w:val="464646"/>
@@ -34503,6 +34649,7 @@
         </w:rPr>
         <w:t xml:space="preserve"> </w:t>
       </w:r>
+      <w:proofErr w:type="spellStart"/>
       <w:r>
         <w:rPr>
           <w:color w:val="464646"/>
@@ -34510,6 +34657,7 @@
         </w:rPr>
         <w:t>Agilist</w:t>
       </w:r>
+      <w:proofErr w:type="spellEnd"/>
     </w:p>
     <w:p>
       <w:pPr>
@@ -35111,12 +35259,21 @@
         </w:rPr>
         <w:t xml:space="preserve"> </w:t>
       </w:r>
+      <w:proofErr w:type="spellStart"/>
       <w:r>
         <w:rPr>
           <w:color w:val="464646"/>
           <w:spacing w:val="-1"/>
         </w:rPr>
-        <w:t>PowerBI,</w:t>
+        <w:t>PowerBI</w:t>
+      </w:r>
+      <w:proofErr w:type="spellEnd"/>
+      <w:r>
+        <w:rPr>
+          <w:color w:val="464646"/>
+          <w:spacing w:val="-1"/>
+        </w:rPr>
+        <w:t>,</w:t>
       </w:r>
       <w:r>
         <w:rPr>
@@ -35125,11 +35282,19 @@
         </w:rPr>
         <w:t xml:space="preserve"> </w:t>
       </w:r>
-      <w:r>
-        <w:rPr>
-          <w:color w:val="464646"/>
-        </w:rPr>
-        <w:t>MicroStrategy,</w:t>
+      <w:proofErr w:type="spellStart"/>
+      <w:r>
+        <w:rPr>
+          <w:color w:val="464646"/>
+        </w:rPr>
+        <w:t>MicroStrategy</w:t>
+      </w:r>
+      <w:proofErr w:type="spellEnd"/>
+      <w:r>
+        <w:rPr>
+          <w:color w:val="464646"/>
+        </w:rPr>
+        <w:t>,</w:t>
       </w:r>
       <w:r>
         <w:rPr>
@@ -37037,6 +37202,7 @@
         <w:t xml:space="preserve"> </w:t>
       </w:r>
       <w:hyperlink r:id="rId12">
+        <w:proofErr w:type="spellStart"/>
         <w:r>
           <w:rPr>
             <w:color w:val="323265"/>
@@ -37045,6 +37211,7 @@
           </w:rPr>
           <w:t>SyPy</w:t>
         </w:r>
+        <w:proofErr w:type="spellEnd"/>
         <w:r>
           <w:rPr>
             <w:color w:val="323265"/>

</xml_diff>